<commit_message>
Updated the Google Play Store description of the Git Workflow and Play Store cheat sheet
</commit_message>
<xml_diff>
--- a/Android/Tests/iSENSE Git Workflow Guide.docx
+++ b/Android/Tests/iSENSE Git Workflow Guide.docx
@@ -173,8 +173,6 @@
         </w:rPr>
         <w:t xml:space="preserve"> to the Play Store</w:t>
       </w:r>
-      <w:bookmarkStart w:id="0" w:name="_GoBack"/>
-      <w:bookmarkEnd w:id="0"/>
     </w:p>
     <w:p>
       <w:pPr>
@@ -447,7 +445,7 @@
             <wp:extent cx="5486400" cy="5433354"/>
             <wp:effectExtent l="0" t="0" r="0" b="2540"/>
             <wp:wrapNone/>
-            <wp:docPr id="2" name=""/>
+            <wp:docPr id="2" name="Picture 2"/>
             <wp:cNvGraphicFramePr>
               <a:graphicFrameLocks xmlns:a="http://schemas.openxmlformats.org/drawingml/2006/main" noChangeAspect="1"/>
             </wp:cNvGraphicFramePr>
@@ -957,10 +955,6 @@
     <w:p/>
     <w:p/>
     <w:p/>
-    <w:p/>
-    <w:p/>
-    <w:p/>
-    <w:p/>
     <w:p>
       <w:r>
         <w:rPr>
@@ -1273,6 +1267,10 @@
     <w:p/>
     <w:p/>
     <w:p/>
+    <w:p/>
+    <w:p/>
+    <w:p/>
+    <w:p/>
     <w:p>
       <w:r>
         <w:rPr>
@@ -1425,10 +1423,7 @@
         <w:t xml:space="preserve">git push origin </w:t>
       </w:r>
       <w:r>
-        <w:t>--delete</w:t>
-      </w:r>
-      <w:r>
-        <w:t xml:space="preserve"> my_branch</w:t>
+        <w:t>--delete my_branch</w:t>
       </w:r>
     </w:p>
     <w:p/>
@@ -2072,7 +2067,19 @@
         </w:numPr>
       </w:pPr>
       <w:r>
-        <w:t>To sign an application in Eclipse, go to File -&gt; Export, and export an Android application.  Select your application.  Now it’ll ask for the keystore.  Select our keystore and enter the password (which you should also ask from the person who sent you the keystore file).  After that, you will be asked to select an alias.  As of right now, all apps are signed under the “car-ramp-physics” alias.  Just use that.  The password is the same as the keystore password.  The last thing you need to do is save the .apk file somewhere.  Save it in our Android/Google_Play_APK_Files folder tracked by git, and MAKE SURE YOU CHANGE THE APK FILE NAME to the name of your application appended with the version number, using all underscores.  For example, if you are signing Data Walk version 3.5, the default .apk file name may be</w:t>
+        <w:t>To sign an application in Eclipse, go to File -&gt; Export, and export an Android application.  Select your application.  Now it’ll ask for the keystore.  Select our keystore</w:t>
+      </w:r>
+      <w:r>
+        <w:t xml:space="preserve"> by browsing your local file system and enter the</w:t>
+      </w:r>
+      <w:r>
+        <w:t xml:space="preserve"> password (which you should also ask from the person who sent you the keystore file).  After that, you will be asked to select an alias.  As of right now, all apps are signed under the “car-ramp</w:t>
+      </w:r>
+      <w:r>
+        <w:t>-physics” alias for convenience.  Use it, don’t mind it.</w:t>
+      </w:r>
+      <w:r>
+        <w:t xml:space="preserve">  The password is the same as the keystore password.  The last thing you need to do is save the .apk file somewhere.  Save it in our Android/Google_Play_APK_Files folder tracked by git, and MAKE SURE YOU CHANGE THE APK FILE NAME to the name of your application appended with the version number, using all underscores.  For example, if you are signing Data Walk version 3.5, the default .apk file name may be</w:t>
       </w:r>
     </w:p>
     <w:p>
@@ -2205,6 +2212,97 @@
       <w:r>
         <w:t>If you see a list of our apps, you’re in the right place.  Select your application and go to the .apk tab.  Select the option to upload a new .apk file, drag &amp; drop your new .apk onto the window, and should you have done everything correctly, your .apk file will upload.  Once done, select “publish” in the top right corner and within around 2 to 3 hours, you’re new .apk file will be featured on the Play Store.</w:t>
       </w:r>
+    </w:p>
+    <w:p>
+      <w:pPr>
+        <w:pStyle w:val="ListBullet"/>
+        <w:numPr>
+          <w:ilvl w:val="0"/>
+          <w:numId w:val="0"/>
+        </w:numPr>
+      </w:pPr>
+    </w:p>
+    <w:p>
+      <w:pPr>
+        <w:pStyle w:val="ListBullet"/>
+        <w:numPr>
+          <w:ilvl w:val="0"/>
+          <w:numId w:val="0"/>
+        </w:numPr>
+      </w:pPr>
+      <w:r>
+        <w:t>However, you’re not done here.  You should now visit the store-listing tab for your application.  Go check these things:</w:t>
+      </w:r>
+    </w:p>
+    <w:p>
+      <w:pPr>
+        <w:pStyle w:val="ListBullet"/>
+        <w:numPr>
+          <w:ilvl w:val="0"/>
+          <w:numId w:val="0"/>
+        </w:numPr>
+      </w:pPr>
+    </w:p>
+    <w:p>
+      <w:pPr>
+        <w:pStyle w:val="ListBullet"/>
+      </w:pPr>
+      <w:r>
+        <w:t xml:space="preserve">Make sure the 512x512 icon file on the Play Store listing is the exact same icon as the one used by your application.  </w:t>
+      </w:r>
+    </w:p>
+    <w:p>
+      <w:pPr>
+        <w:pStyle w:val="ListBullet"/>
+      </w:pPr>
+      <w:r>
+        <w:t>Update the screenshots of your application if your UI changed, even if it’s a very minor update.  Try to get at least 3 screenshots for your app (although Google only requires 2).</w:t>
+      </w:r>
+    </w:p>
+    <w:p>
+      <w:pPr>
+        <w:pStyle w:val="ListBullet"/>
+      </w:pPr>
+      <w:r>
+        <w:t>Update the description of your app by changing it to say what your updated for that version number.  For example, if I just published Car Ramp Physics v3.1 with linear acceleration updates, my new description may be:</w:t>
+      </w:r>
+    </w:p>
+    <w:p>
+      <w:pPr>
+        <w:pStyle w:val="ListBullet"/>
+        <w:numPr>
+          <w:ilvl w:val="0"/>
+          <w:numId w:val="0"/>
+        </w:numPr>
+        <w:ind w:left="720"/>
+      </w:pPr>
+      <w:r>
+        <w:t>v3.1: Added linear acceleration capability to the application.</w:t>
+      </w:r>
+    </w:p>
+    <w:p>
+      <w:pPr>
+        <w:pStyle w:val="ListBullet"/>
+        <w:numPr>
+          <w:ilvl w:val="0"/>
+          <w:numId w:val="0"/>
+        </w:numPr>
+        <w:ind w:left="720"/>
+      </w:pPr>
+    </w:p>
+    <w:p>
+      <w:pPr>
+        <w:pStyle w:val="ListBullet"/>
+        <w:numPr>
+          <w:ilvl w:val="0"/>
+          <w:numId w:val="0"/>
+        </w:numPr>
+        <w:tabs>
+          <w:tab w:val="left" w:pos="0"/>
+        </w:tabs>
+      </w:pPr>
+      <w:bookmarkStart w:id="0" w:name="_GoBack"/>
+      <w:bookmarkEnd w:id="0"/>
     </w:p>
     <w:sectPr>
       <w:pgSz w:w="12240" w:h="15840"/>

</xml_diff>

<commit_message>
Waffle not infinitely Waffling
</commit_message>
<xml_diff>
--- a/Android/Tests/iSENSE Git Workflow Guide.docx
+++ b/Android/Tests/iSENSE Git Workflow Guide.docx
@@ -173,8 +173,6 @@
         </w:rPr>
         <w:t xml:space="preserve"> to the Play Store</w:t>
       </w:r>
-      <w:bookmarkStart w:id="0" w:name="_GoBack"/>
-      <w:bookmarkEnd w:id="0"/>
     </w:p>
     <w:p>
       <w:pPr>
@@ -447,7 +445,7 @@
             <wp:extent cx="5486400" cy="5433354"/>
             <wp:effectExtent l="0" t="0" r="0" b="2540"/>
             <wp:wrapNone/>
-            <wp:docPr id="2" name=""/>
+            <wp:docPr id="2" name="Picture 2"/>
             <wp:cNvGraphicFramePr>
               <a:graphicFrameLocks xmlns:a="http://schemas.openxmlformats.org/drawingml/2006/main" noChangeAspect="1"/>
             </wp:cNvGraphicFramePr>
@@ -957,10 +955,6 @@
     <w:p/>
     <w:p/>
     <w:p/>
-    <w:p/>
-    <w:p/>
-    <w:p/>
-    <w:p/>
     <w:p>
       <w:r>
         <w:rPr>
@@ -1273,6 +1267,10 @@
     <w:p/>
     <w:p/>
     <w:p/>
+    <w:p/>
+    <w:p/>
+    <w:p/>
+    <w:p/>
     <w:p>
       <w:r>
         <w:rPr>
@@ -1425,10 +1423,7 @@
         <w:t xml:space="preserve">git push origin </w:t>
       </w:r>
       <w:r>
-        <w:t>--delete</w:t>
-      </w:r>
-      <w:r>
-        <w:t xml:space="preserve"> my_branch</w:t>
+        <w:t>--delete my_branch</w:t>
       </w:r>
     </w:p>
     <w:p/>
@@ -2072,7 +2067,19 @@
         </w:numPr>
       </w:pPr>
       <w:r>
-        <w:t>To sign an application in Eclipse, go to File -&gt; Export, and export an Android application.  Select your application.  Now it’ll ask for the keystore.  Select our keystore and enter the password (which you should also ask from the person who sent you the keystore file).  After that, you will be asked to select an alias.  As of right now, all apps are signed under the “car-ramp-physics” alias.  Just use that.  The password is the same as the keystore password.  The last thing you need to do is save the .apk file somewhere.  Save it in our Android/Google_Play_APK_Files folder tracked by git, and MAKE SURE YOU CHANGE THE APK FILE NAME to the name of your application appended with the version number, using all underscores.  For example, if you are signing Data Walk version 3.5, the default .apk file name may be</w:t>
+        <w:t>To sign an application in Eclipse, go to File -&gt; Export, and export an Android application.  Select your application.  Now it’ll ask for the keystore.  Select our keystore</w:t>
+      </w:r>
+      <w:r>
+        <w:t xml:space="preserve"> by browsing your local file system and enter the</w:t>
+      </w:r>
+      <w:r>
+        <w:t xml:space="preserve"> password (which you should also ask from the person who sent you the keystore file).  After that, you will be asked to select an alias.  As of right now, all apps are signed under the “car-ramp</w:t>
+      </w:r>
+      <w:r>
+        <w:t>-physics” alias for convenience.  Use it, don’t mind it.</w:t>
+      </w:r>
+      <w:r>
+        <w:t xml:space="preserve">  The password is the same as the keystore password.  The last thing you need to do is save the .apk file somewhere.  Save it in our Android/Google_Play_APK_Files folder tracked by git, and MAKE SURE YOU CHANGE THE APK FILE NAME to the name of your application appended with the version number, using all underscores.  For example, if you are signing Data Walk version 3.5, the default .apk file name may be</w:t>
       </w:r>
     </w:p>
     <w:p>
@@ -2205,6 +2212,97 @@
       <w:r>
         <w:t>If you see a list of our apps, you’re in the right place.  Select your application and go to the .apk tab.  Select the option to upload a new .apk file, drag &amp; drop your new .apk onto the window, and should you have done everything correctly, your .apk file will upload.  Once done, select “publish” in the top right corner and within around 2 to 3 hours, you’re new .apk file will be featured on the Play Store.</w:t>
       </w:r>
+    </w:p>
+    <w:p>
+      <w:pPr>
+        <w:pStyle w:val="ListBullet"/>
+        <w:numPr>
+          <w:ilvl w:val="0"/>
+          <w:numId w:val="0"/>
+        </w:numPr>
+      </w:pPr>
+    </w:p>
+    <w:p>
+      <w:pPr>
+        <w:pStyle w:val="ListBullet"/>
+        <w:numPr>
+          <w:ilvl w:val="0"/>
+          <w:numId w:val="0"/>
+        </w:numPr>
+      </w:pPr>
+      <w:r>
+        <w:t>However, you’re not done here.  You should now visit the store-listing tab for your application.  Go check these things:</w:t>
+      </w:r>
+    </w:p>
+    <w:p>
+      <w:pPr>
+        <w:pStyle w:val="ListBullet"/>
+        <w:numPr>
+          <w:ilvl w:val="0"/>
+          <w:numId w:val="0"/>
+        </w:numPr>
+      </w:pPr>
+    </w:p>
+    <w:p>
+      <w:pPr>
+        <w:pStyle w:val="ListBullet"/>
+      </w:pPr>
+      <w:r>
+        <w:t xml:space="preserve">Make sure the 512x512 icon file on the Play Store listing is the exact same icon as the one used by your application.  </w:t>
+      </w:r>
+    </w:p>
+    <w:p>
+      <w:pPr>
+        <w:pStyle w:val="ListBullet"/>
+      </w:pPr>
+      <w:r>
+        <w:t>Update the screenshots of your application if your UI changed, even if it’s a very minor update.  Try to get at least 3 screenshots for your app (although Google only requires 2).</w:t>
+      </w:r>
+    </w:p>
+    <w:p>
+      <w:pPr>
+        <w:pStyle w:val="ListBullet"/>
+      </w:pPr>
+      <w:r>
+        <w:t>Update the description of your app by changing it to say what your updated for that version number.  For example, if I just published Car Ramp Physics v3.1 with linear acceleration updates, my new description may be:</w:t>
+      </w:r>
+    </w:p>
+    <w:p>
+      <w:pPr>
+        <w:pStyle w:val="ListBullet"/>
+        <w:numPr>
+          <w:ilvl w:val="0"/>
+          <w:numId w:val="0"/>
+        </w:numPr>
+        <w:ind w:left="720"/>
+      </w:pPr>
+      <w:r>
+        <w:t>v3.1: Added linear acceleration capability to the application.</w:t>
+      </w:r>
+    </w:p>
+    <w:p>
+      <w:pPr>
+        <w:pStyle w:val="ListBullet"/>
+        <w:numPr>
+          <w:ilvl w:val="0"/>
+          <w:numId w:val="0"/>
+        </w:numPr>
+        <w:ind w:left="720"/>
+      </w:pPr>
+    </w:p>
+    <w:p>
+      <w:pPr>
+        <w:pStyle w:val="ListBullet"/>
+        <w:numPr>
+          <w:ilvl w:val="0"/>
+          <w:numId w:val="0"/>
+        </w:numPr>
+        <w:tabs>
+          <w:tab w:val="left" w:pos="0"/>
+        </w:tabs>
+      </w:pPr>
+      <w:bookmarkStart w:id="0" w:name="_GoBack"/>
+      <w:bookmarkEnd w:id="0"/>
     </w:p>
     <w:sectPr>
       <w:pgSz w:w="12240" w:h="15840"/>

</xml_diff>